<commit_message>
Terminei Lista de BD2 e fiz trabalho MD2
</commit_message>
<xml_diff>
--- a/periodo-4/MATEMÁTICA DISCRETA II/Trabalhos/Trabalho 3.docx
+++ b/periodo-4/MATEMÁTICA DISCRETA II/Trabalhos/Trabalho 3.docx
@@ -34,30 +34,21 @@
           <w:b/>
           <w:bCs/>
         </w:rPr>
-        <w:t>Passe para FND e FND</w:t>
+        <w:t>Passe para FND e FN</w:t>
       </w:r>
       <w:r>
         <w:rPr>
           <w:b/>
           <w:bCs/>
         </w:rPr>
-        <w:t xml:space="preserve"> e escreva na forma </w:t>
-      </w:r>
-      <w:proofErr w:type="spellStart"/>
+        <w:t>C</w:t>
+      </w:r>
       <w:r>
         <w:rPr>
           <w:b/>
           <w:bCs/>
         </w:rPr>
-        <w:t>clausal</w:t>
-      </w:r>
-      <w:proofErr w:type="spellEnd"/>
-      <w:r>
-        <w:rPr>
-          <w:b/>
-          <w:bCs/>
-        </w:rPr>
-        <w:t>.</w:t>
+        <w:t xml:space="preserve"> e escreva na forma clausal.</w:t>
       </w:r>
     </w:p>
     <w:p>
@@ -2342,15 +2333,7 @@
               <w:sym w:font="Wingdings" w:char="F0E0"/>
             </w:r>
             <w:r>
-              <w:t xml:space="preserve"> Leis de </w:t>
-            </w:r>
-            <w:proofErr w:type="spellStart"/>
-            <w:r>
-              <w:t>De</w:t>
-            </w:r>
-            <w:proofErr w:type="spellEnd"/>
-            <w:r>
-              <w:t xml:space="preserve"> Morgan</w:t>
+              <w:t xml:space="preserve"> Leis de De Morgan</w:t>
             </w:r>
           </w:p>
           <w:p>
@@ -2471,15 +2454,7 @@
               <w:sym w:font="Wingdings" w:char="F0E0"/>
             </w:r>
             <w:r>
-              <w:t xml:space="preserve"> Leis de </w:t>
-            </w:r>
-            <w:proofErr w:type="spellStart"/>
-            <w:r>
-              <w:t>De</w:t>
-            </w:r>
-            <w:proofErr w:type="spellEnd"/>
-            <w:r>
-              <w:t xml:space="preserve"> Morgan</w:t>
+              <w:t xml:space="preserve"> Leis de De Morgan</w:t>
             </w:r>
           </w:p>
           <w:p>
@@ -2724,14 +2699,12 @@
             <w:r>
               <w:t xml:space="preserve">Equivalências da </w:t>
             </w:r>
-            <w:proofErr w:type="spellStart"/>
             <w:r>
               <w:t>bi</w:t>
             </w:r>
             <w:r>
               <w:t>condicional</w:t>
             </w:r>
-            <w:proofErr w:type="spellEnd"/>
           </w:p>
           <w:p>
             <w:pPr>
@@ -2992,14 +2965,12 @@
             <w:r>
               <w:t xml:space="preserve">Equivalências da </w:t>
             </w:r>
-            <w:proofErr w:type="spellStart"/>
             <w:r>
               <w:t>bi</w:t>
             </w:r>
             <w:r>
               <w:t>condicional</w:t>
             </w:r>
-            <w:proofErr w:type="spellEnd"/>
           </w:p>
           <w:p/>
         </w:tc>
@@ -6616,6 +6587,7 @@
   <w:style w:type="character" w:default="1" w:styleId="Fontepargpadro">
     <w:name w:val="Default Paragraph Font"/>
     <w:uiPriority w:val="1"/>
+    <w:semiHidden/>
     <w:unhideWhenUsed/>
   </w:style>
   <w:style w:type="table" w:default="1" w:styleId="Tabelanormal">

</xml_diff>